<commit_message>
hackton 3 - educational background dropdown menu
hackton 3 - educational background dropdown menu
</commit_message>
<xml_diff>
--- a/CVDM Documentation.docx
+++ b/CVDM Documentation.docx
@@ -416,6 +416,8 @@
               </w:rPr>
               <w:t>--login</w:t>
             </w:r>
+            <w:bookmarkStart w:id="0" w:name="_GoBack"/>
+            <w:bookmarkEnd w:id="0"/>
           </w:p>
         </w:tc>
         <w:tc>
@@ -730,16 +732,7 @@
                 <w:sz w:val="18"/>
                 <w:szCs w:val="18"/>
               </w:rPr>
-              <w:t>Optional</w:t>
-            </w:r>
-            <w:r>
-              <w:rPr>
-                <w:rFonts w:ascii="Georgia" w:eastAsia="Times New Roman" w:hAnsi="Georgia" w:cs="Times New Roman"/>
-                <w:color w:val="404040"/>
-                <w:sz w:val="18"/>
-                <w:szCs w:val="18"/>
-              </w:rPr>
-              <w:t xml:space="preserve"> argument</w:t>
+              <w:t>Optional argument</w:t>
             </w:r>
           </w:p>
         </w:tc>
@@ -877,7 +870,7 @@
               </w:rPr>
               <w:t>-</w:t>
             </w:r>
-            <w:bookmarkStart w:id="0" w:name="_Hlk502716913"/>
+            <w:bookmarkStart w:id="1" w:name="_Hlk502716913"/>
             <w:r>
               <w:rPr>
                 <w:rFonts w:ascii="Georgia" w:eastAsia="Times New Roman" w:hAnsi="Georgia" w:cs="Times New Roman"/>
@@ -887,7 +880,7 @@
               </w:rPr>
               <w:t>fexport</w:t>
             </w:r>
-            <w:bookmarkEnd w:id="0"/>
+            <w:bookmarkEnd w:id="1"/>
           </w:p>
         </w:tc>
         <w:tc>
@@ -915,6 +908,99 @@
                 <w:szCs w:val="18"/>
               </w:rPr>
               <w:t>Json candidate data -exported file location</w:t>
+            </w:r>
+          </w:p>
+        </w:tc>
+      </w:tr>
+      <w:tr>
+        <w:trPr>
+          <w:jc w:val="center"/>
+        </w:trPr>
+        <w:tc>
+          <w:tcPr>
+            <w:tcW w:w="2017" w:type="dxa"/>
+            <w:vMerge/>
+            <w:shd w:val="clear" w:color="auto" w:fill="E7E6E6" w:themeFill="background2"/>
+          </w:tcPr>
+          <w:p>
+            <w:pPr>
+              <w:bidi w:val="0"/>
+              <w:spacing w:after="100" w:afterAutospacing="1"/>
+              <w:jc w:val="center"/>
+              <w:outlineLvl w:val="1"/>
+              <w:rPr>
+                <w:rFonts w:ascii="Georgia" w:eastAsia="Times New Roman" w:hAnsi="Georgia" w:cs="Times New Roman"/>
+                <w:color w:val="404040"/>
+                <w:sz w:val="18"/>
+                <w:szCs w:val="18"/>
+              </w:rPr>
+            </w:pPr>
+          </w:p>
+        </w:tc>
+        <w:tc>
+          <w:tcPr>
+            <w:tcW w:w="1952" w:type="dxa"/>
+          </w:tcPr>
+          <w:p>
+            <w:pPr>
+              <w:bidi w:val="0"/>
+              <w:spacing w:after="100" w:afterAutospacing="1"/>
+              <w:jc w:val="center"/>
+              <w:outlineLvl w:val="1"/>
+              <w:rPr>
+                <w:rFonts w:ascii="Georgia" w:eastAsia="Times New Roman" w:hAnsi="Georgia" w:cs="Times New Roman"/>
+                <w:color w:val="404040"/>
+                <w:sz w:val="18"/>
+                <w:szCs w:val="18"/>
+              </w:rPr>
+            </w:pPr>
+            <w:r>
+              <w:rPr>
+                <w:rFonts w:ascii="Georgia" w:eastAsia="Times New Roman" w:hAnsi="Georgia" w:cs="Times New Roman"/>
+                <w:color w:val="404040"/>
+                <w:sz w:val="18"/>
+                <w:szCs w:val="18"/>
+              </w:rPr>
+              <w:t>-</w:t>
+            </w:r>
+            <w:proofErr w:type="spellStart"/>
+            <w:r>
+              <w:rPr>
+                <w:rFonts w:ascii="Georgia" w:eastAsia="Times New Roman" w:hAnsi="Georgia" w:cs="Times New Roman"/>
+                <w:color w:val="404040"/>
+                <w:sz w:val="18"/>
+                <w:szCs w:val="18"/>
+              </w:rPr>
+              <w:t>get_e</w:t>
+            </w:r>
+            <w:proofErr w:type="spellEnd"/>
+          </w:p>
+        </w:tc>
+        <w:tc>
+          <w:tcPr>
+            <w:tcW w:w="1952" w:type="dxa"/>
+          </w:tcPr>
+          <w:p>
+            <w:pPr>
+              <w:bidi w:val="0"/>
+              <w:spacing w:after="100" w:afterAutospacing="1"/>
+              <w:jc w:val="center"/>
+              <w:outlineLvl w:val="1"/>
+              <w:rPr>
+                <w:rFonts w:ascii="Georgia" w:eastAsia="Times New Roman" w:hAnsi="Georgia" w:cs="Times New Roman"/>
+                <w:color w:val="404040"/>
+                <w:sz w:val="18"/>
+                <w:szCs w:val="18"/>
+              </w:rPr>
+            </w:pPr>
+            <w:r>
+              <w:rPr>
+                <w:rFonts w:ascii="Georgia" w:eastAsia="Times New Roman" w:hAnsi="Georgia" w:cs="Times New Roman"/>
+                <w:color w:val="404040"/>
+                <w:sz w:val="18"/>
+                <w:szCs w:val="18"/>
+              </w:rPr>
+              <w:t>List of all educational background list</w:t>
             </w:r>
           </w:p>
         </w:tc>
@@ -1290,7 +1376,6 @@
           <w:highlight w:val="lightGray"/>
         </w:rPr>
       </w:pPr>
-      <w:bookmarkStart w:id="1" w:name="_GoBack"/>
       <w:r>
         <w:rPr>
           <w:rFonts w:ascii="Georgia" w:eastAsia="Times New Roman" w:hAnsi="Georgia" w:cs="Times New Roman"/>
@@ -1301,7 +1386,6 @@
         <w:t>Signup example:</w:t>
       </w:r>
     </w:p>
-    <w:bookmarkEnd w:id="1"/>
     <w:p>
       <w:pPr>
         <w:pStyle w:val="a4"/>
@@ -2475,16 +2559,7 @@
           <w:bCs/>
           <w:color w:val="404040"/>
         </w:rPr>
-        <w:t>Get</w:t>
-      </w:r>
-      <w:r>
-        <w:rPr>
-          <w:rFonts w:ascii="Georgia" w:eastAsia="Times New Roman" w:hAnsi="Georgia" w:cs="Times New Roman"/>
-          <w:b/>
-          <w:bCs/>
-          <w:color w:val="404040"/>
-        </w:rPr>
-        <w:t xml:space="preserve"> example:</w:t>
+        <w:t>Get example:</w:t>
       </w:r>
     </w:p>
     <w:p>
@@ -2515,19 +2590,7 @@
           <w:szCs w:val="18"/>
           <w:highlight w:val="lightGray"/>
         </w:rPr>
-        <w:t>Driver.py -get</w:t>
-      </w:r>
-      <w:r>
-        <w:rPr>
-          <w:rFonts w:ascii="Georgia" w:eastAsia="Times New Roman" w:hAnsi="Georgia" w:cs="Times New Roman"/>
-          <w:b/>
-          <w:bCs/>
-          <w:color w:val="404040"/>
-          <w:sz w:val="18"/>
-          <w:szCs w:val="18"/>
-          <w:highlight w:val="lightGray"/>
-        </w:rPr>
-        <w:t xml:space="preserve"> USERID</w:t>
+        <w:t>Driver.py -get USERID</w:t>
       </w:r>
     </w:p>
     <w:p>
@@ -2616,16 +2679,7 @@
           <w:bCs/>
           <w:color w:val="404040"/>
         </w:rPr>
-        <w:t>Search options</w:t>
-      </w:r>
-      <w:r>
-        <w:rPr>
-          <w:rFonts w:ascii="Georgia" w:eastAsia="Times New Roman" w:hAnsi="Georgia" w:cs="Times New Roman"/>
-          <w:b/>
-          <w:bCs/>
-          <w:color w:val="404040"/>
-        </w:rPr>
-        <w:t>:</w:t>
+        <w:t>Search options:</w:t>
       </w:r>
     </w:p>
     <w:p>
@@ -2730,16 +2784,7 @@
           <w:bCs/>
           <w:color w:val="404040"/>
         </w:rPr>
-        <w:t>Mockaroo multi signup</w:t>
-      </w:r>
-      <w:r>
-        <w:rPr>
-          <w:rFonts w:ascii="Georgia" w:eastAsia="Times New Roman" w:hAnsi="Georgia" w:cs="Times New Roman"/>
-          <w:b/>
-          <w:bCs/>
-          <w:color w:val="404040"/>
-        </w:rPr>
-        <w:t xml:space="preserve"> example:</w:t>
+        <w:t>Mockaroo multi signup example:</w:t>
       </w:r>
     </w:p>
     <w:p>
@@ -2770,19 +2815,7 @@
           <w:szCs w:val="18"/>
           <w:highlight w:val="lightGray"/>
         </w:rPr>
-        <w:t xml:space="preserve">Driver.py </w:t>
-      </w:r>
-      <w:r>
-        <w:rPr>
-          <w:rFonts w:ascii="Georgia" w:eastAsia="Times New Roman" w:hAnsi="Georgia" w:cs="Times New Roman"/>
-          <w:b/>
-          <w:bCs/>
-          <w:color w:val="404040"/>
-          <w:sz w:val="18"/>
-          <w:szCs w:val="18"/>
-          <w:highlight w:val="lightGray"/>
-        </w:rPr>
-        <w:t>–sign_up_multi MOCKAROFILE.json</w:t>
+        <w:t>Driver.py –sign_up_multi MOCKAROFILE.json</w:t>
       </w:r>
       <w:r>
         <w:rPr>

</xml_diff>